<commit_message>
updated name as well
</commit_message>
<xml_diff>
--- a/Solution Document.docx
+++ b/Solution Document.docx
@@ -18,15 +18,26 @@
     </w:p>
     <w:p>
       <w:pPr>
+        <w:pStyle w:val="Style1"/>
+        <w:numPr>
+          <w:ilvl w:val="0"/>
+          <w:numId w:val="1"/>
+        </w:numPr>
+      </w:pPr>
+      <w:bookmarkStart w:id="1" w:name="_GoBack"/>
+      <w:bookmarkEnd w:id="1"/>
+    </w:p>
+    <w:p>
+      <w:pPr>
         <w:pStyle w:val="Style2"/>
       </w:pPr>
-      <w:bookmarkStart w:id="1" w:name="_Toc21272822"/>
-      <w:bookmarkStart w:id="2" w:name="_Toc21192169"/>
-      <w:bookmarkStart w:id="3" w:name="_Toc21192011"/>
+      <w:bookmarkStart w:id="2" w:name="_Toc21272822"/>
+      <w:bookmarkStart w:id="3" w:name="_Toc21192169"/>
+      <w:bookmarkStart w:id="4" w:name="_Toc21192011"/>
       <w:r>
         <w:t>FOLDERS Creation Process</w:t>
       </w:r>
-      <w:bookmarkEnd w:id="1"/>
+      <w:bookmarkEnd w:id="2"/>
     </w:p>
     <w:p>
       <w:pPr>
@@ -36,14 +47,14 @@
           <w:numId w:val="1"/>
         </w:numPr>
       </w:pPr>
-      <w:bookmarkStart w:id="4" w:name="_Toc21192179"/>
-      <w:bookmarkStart w:id="5" w:name="_Toc21192021"/>
+      <w:bookmarkStart w:id="5" w:name="_Toc21192179"/>
+      <w:bookmarkStart w:id="6" w:name="_Toc21192021"/>
       <w:r>
         <w:t>Go the share drive create 4 folders as below</w:t>
       </w:r>
     </w:p>
-    <w:bookmarkEnd w:id="4"/>
     <w:bookmarkEnd w:id="5"/>
+    <w:bookmarkEnd w:id="6"/>
     <w:p>
       <w:pPr>
         <w:pStyle w:val="Style2"/>
@@ -120,8 +131,8 @@
       <w:pPr>
         <w:pStyle w:val="Style3"/>
       </w:pPr>
-      <w:bookmarkStart w:id="6" w:name="_Toc21192180"/>
-      <w:bookmarkStart w:id="7" w:name="_Toc21192022"/>
+      <w:bookmarkStart w:id="7" w:name="_Toc21192180"/>
+      <w:bookmarkStart w:id="8" w:name="_Toc21192022"/>
       <w:r>
         <w:t>New Equipment Only - MTN_NEW_EQUIPMENT_TEMPLATE.CSV</w:t>
       </w:r>
@@ -226,15 +237,15 @@
       <w:pPr>
         <w:pStyle w:val="Style2"/>
       </w:pPr>
-      <w:bookmarkStart w:id="8" w:name="_Toc21272823"/>
-      <w:bookmarkEnd w:id="6"/>
+      <w:bookmarkStart w:id="9" w:name="_Toc21272823"/>
       <w:bookmarkEnd w:id="7"/>
+      <w:bookmarkEnd w:id="8"/>
       <w:r>
         <w:t>WORKFLOW Manager – Orders Downloading Process</w:t>
       </w:r>
-      <w:bookmarkEnd w:id="2"/>
       <w:bookmarkEnd w:id="3"/>
-      <w:bookmarkEnd w:id="8"/>
+      <w:bookmarkEnd w:id="4"/>
+      <w:bookmarkEnd w:id="9"/>
     </w:p>
     <w:p>
       <w:pPr>
@@ -243,8 +254,8 @@
           <w:highlight w:val="yellow"/>
         </w:rPr>
       </w:pPr>
-      <w:bookmarkStart w:id="9" w:name="_Toc21192170"/>
-      <w:bookmarkStart w:id="10" w:name="_Toc21192012"/>
+      <w:bookmarkStart w:id="10" w:name="_Toc21192170"/>
+      <w:bookmarkStart w:id="11" w:name="_Toc21192012"/>
       <w:r>
         <w:rPr>
           <w:highlight w:val="yellow"/>
@@ -279,20 +290,20 @@
         </w:rPr>
         <w:t>”)</w:t>
       </w:r>
-      <w:bookmarkEnd w:id="9"/>
       <w:bookmarkEnd w:id="10"/>
-    </w:p>
-    <w:p>
-      <w:pPr>
-        <w:pStyle w:val="Style3"/>
-      </w:pPr>
-      <w:bookmarkStart w:id="11" w:name="_Toc21192171"/>
-      <w:bookmarkStart w:id="12" w:name="_Toc21192013"/>
+      <w:bookmarkEnd w:id="11"/>
+    </w:p>
+    <w:p>
+      <w:pPr>
+        <w:pStyle w:val="Style3"/>
+      </w:pPr>
+      <w:bookmarkStart w:id="12" w:name="_Toc21192171"/>
+      <w:bookmarkStart w:id="13" w:name="_Toc21192013"/>
       <w:r>
         <w:t>Click on “Order Search”</w:t>
       </w:r>
-      <w:bookmarkEnd w:id="11"/>
       <w:bookmarkEnd w:id="12"/>
+      <w:bookmarkEnd w:id="13"/>
       <w:r>
         <w:t xml:space="preserve"> </w:t>
       </w:r>
@@ -309,6 +320,7 @@
         <w:rPr>
           <w:noProof/>
         </w:rPr>
+        <w:lastRenderedPageBreak/>
         <w:drawing>
           <wp:inline distT="0" distB="0" distL="0" distR="0" wp14:anchorId="373C610F" wp14:editId="2BE44D9D">
             <wp:extent cx="5120640" cy="944880"/>
@@ -366,17 +378,16 @@
           <w:highlight w:val="yellow"/>
         </w:rPr>
       </w:pPr>
-      <w:bookmarkStart w:id="13" w:name="_Toc21192172"/>
-      <w:bookmarkStart w:id="14" w:name="_Toc21192014"/>
+      <w:bookmarkStart w:id="14" w:name="_Toc21192172"/>
+      <w:bookmarkStart w:id="15" w:name="_Toc21192014"/>
       <w:r>
         <w:rPr>
           <w:highlight w:val="yellow"/>
         </w:rPr>
-        <w:lastRenderedPageBreak/>
         <w:t xml:space="preserve">Select – Center (Active only) – Center 1,2&amp;3 FROM the drop-down </w:t>
       </w:r>
-      <w:bookmarkEnd w:id="13"/>
       <w:bookmarkEnd w:id="14"/>
+      <w:bookmarkEnd w:id="15"/>
       <w:r>
         <w:rPr>
           <w:highlight w:val="yellow"/>
@@ -430,8 +441,8 @@
       <w:pPr>
         <w:pStyle w:val="Style3"/>
       </w:pPr>
-      <w:bookmarkStart w:id="15" w:name="_Toc21192173"/>
-      <w:bookmarkStart w:id="16" w:name="_Toc21192015"/>
+      <w:bookmarkStart w:id="16" w:name="_Toc21192173"/>
+      <w:bookmarkStart w:id="17" w:name="_Toc21192015"/>
       <w:r>
         <w:t xml:space="preserve">Insert “Order Type” as – </w:t>
       </w:r>
@@ -446,14 +457,14 @@
       <w:r>
         <w:t>”, That will pull the Order Search Results of Orders related to that particular process.</w:t>
       </w:r>
-      <w:bookmarkEnd w:id="15"/>
       <w:bookmarkEnd w:id="16"/>
+      <w:bookmarkEnd w:id="17"/>
       <w:r>
         <w:t xml:space="preserve"> </w:t>
       </w:r>
     </w:p>
-    <w:bookmarkStart w:id="17" w:name="_Toc21192174"/>
-    <w:bookmarkStart w:id="18" w:name="_Toc21192016"/>
+    <w:bookmarkStart w:id="18" w:name="_Toc21192174"/>
+    <w:bookmarkStart w:id="19" w:name="_Toc21192016"/>
     <w:p>
       <w:pPr>
         <w:pStyle w:val="Style3"/>
@@ -538,8 +549,8 @@
       <w:r>
         <w:t>Under – Status Info &amp; Sort Section – Check the     Radio Button “Ascending”</w:t>
       </w:r>
-      <w:bookmarkEnd w:id="17"/>
       <w:bookmarkEnd w:id="18"/>
+      <w:bookmarkEnd w:id="19"/>
       <w:r>
         <w:t>, Select – Received Date</w:t>
       </w:r>
@@ -754,13 +765,13 @@
           <w:numId w:val="0"/>
         </w:numPr>
       </w:pPr>
-      <w:bookmarkStart w:id="19" w:name="_Toc21192175"/>
-      <w:bookmarkStart w:id="20" w:name="_Toc21192017"/>
+      <w:bookmarkStart w:id="20" w:name="_Toc21192175"/>
+      <w:bookmarkStart w:id="21" w:name="_Toc21192017"/>
       <w:r>
         <w:t>NOTE: All the Orders are processed in (First in First Out Basis)</w:t>
       </w:r>
-      <w:bookmarkEnd w:id="19"/>
       <w:bookmarkEnd w:id="20"/>
+      <w:bookmarkEnd w:id="21"/>
     </w:p>
     <w:p>
       <w:pPr>
@@ -770,13 +781,13 @@
           <w:numId w:val="2"/>
         </w:numPr>
       </w:pPr>
-      <w:bookmarkStart w:id="21" w:name="_Toc21192176"/>
-      <w:bookmarkStart w:id="22" w:name="_Toc21192018"/>
+      <w:bookmarkStart w:id="22" w:name="_Toc21192176"/>
+      <w:bookmarkStart w:id="23" w:name="_Toc21192018"/>
       <w:r>
         <w:t>Click on “Search” Tab, Scroll down to “Order Search Results” Section,</w:t>
       </w:r>
-      <w:bookmarkEnd w:id="21"/>
       <w:bookmarkEnd w:id="22"/>
+      <w:bookmarkEnd w:id="23"/>
       <w:r>
         <w:t xml:space="preserve"> </w:t>
       </w:r>
@@ -848,8 +859,8 @@
       <w:pPr>
         <w:pStyle w:val="Style3"/>
       </w:pPr>
-      <w:bookmarkStart w:id="23" w:name="_Toc21192177"/>
-      <w:bookmarkStart w:id="24" w:name="_Toc21192019"/>
+      <w:bookmarkStart w:id="24" w:name="_Toc21192177"/>
+      <w:bookmarkStart w:id="25" w:name="_Toc21192019"/>
       <w:r>
         <w:t>Right click on the Ref# and select “Export to Excel Table”</w:t>
       </w:r>
@@ -861,7 +872,7 @@
           <w:highlight w:val="yellow"/>
         </w:rPr>
       </w:pPr>
-      <w:bookmarkStart w:id="25" w:name="_Hlk22228059"/>
+      <w:bookmarkStart w:id="26" w:name="_Hlk22228059"/>
       <w:r>
         <w:rPr>
           <w:highlight w:val="yellow"/>
@@ -877,23 +888,23 @@
         <w:t>Open the downloaded and click on “Show in Folder” and rename the file as below “BGCO SMB Shared”/ “GCO Federal Government” / “GCO State Government”</w:t>
       </w:r>
     </w:p>
+    <w:bookmarkEnd w:id="26"/>
+    <w:p>
+      <w:pPr>
+        <w:pStyle w:val="Style3"/>
+        <w:rPr>
+          <w:highlight w:val="yellow"/>
+        </w:rPr>
+      </w:pPr>
+      <w:r>
+        <w:rPr>
+          <w:highlight w:val="yellow"/>
+        </w:rPr>
+        <w:t>Save the file as BGCO_Daily_Order_Processing_Center1_Center2_Center 3_DDMMYY under Folder</w:t>
+      </w:r>
+    </w:p>
+    <w:bookmarkEnd w:id="24"/>
     <w:bookmarkEnd w:id="25"/>
-    <w:p>
-      <w:pPr>
-        <w:pStyle w:val="Style3"/>
-        <w:rPr>
-          <w:highlight w:val="yellow"/>
-        </w:rPr>
-      </w:pPr>
-      <w:r>
-        <w:rPr>
-          <w:highlight w:val="yellow"/>
-        </w:rPr>
-        <w:t>Save the file as BGCO_Daily_Order_Processing_Center1_Center2_Center 3_DDMMYY under Folder</w:t>
-      </w:r>
-    </w:p>
-    <w:bookmarkEnd w:id="23"/>
-    <w:bookmarkEnd w:id="24"/>
     <w:p>
       <w:pPr>
         <w:pStyle w:val="Style3"/>
@@ -915,25 +926,25 @@
           <w:numId w:val="0"/>
         </w:numPr>
       </w:pPr>
-      <w:bookmarkStart w:id="26" w:name="_Toc21192178"/>
-      <w:bookmarkStart w:id="27" w:name="_Toc21192020"/>
+      <w:bookmarkStart w:id="27" w:name="_Toc21192178"/>
+      <w:bookmarkStart w:id="28" w:name="_Toc21192020"/>
       <w:r>
         <w:t>NOTE: Continue the steps from 7.1.3. to 7.1.7 till the Orders are downloaded from all the 3 centers, Close the WFM tool once this activity is completed.</w:t>
       </w:r>
-      <w:bookmarkEnd w:id="26"/>
       <w:bookmarkEnd w:id="27"/>
+      <w:bookmarkEnd w:id="28"/>
     </w:p>
     <w:p>
       <w:pPr>
         <w:pStyle w:val="Style2"/>
       </w:pPr>
-      <w:bookmarkStart w:id="28" w:name="_Toc21272824"/>
-      <w:bookmarkStart w:id="29" w:name="_Toc21192184"/>
-      <w:bookmarkStart w:id="30" w:name="_Toc21192026"/>
+      <w:bookmarkStart w:id="29" w:name="_Toc21272824"/>
+      <w:bookmarkStart w:id="30" w:name="_Toc21192184"/>
+      <w:bookmarkStart w:id="31" w:name="_Toc21192026"/>
       <w:r>
         <w:t>WORKFLOW Manager – Orders Processing</w:t>
       </w:r>
-      <w:bookmarkEnd w:id="28"/>
+      <w:bookmarkEnd w:id="29"/>
       <w:r>
         <w:t xml:space="preserve"> </w:t>
       </w:r>
@@ -942,7 +953,7 @@
       <w:pPr>
         <w:pStyle w:val="Style3"/>
       </w:pPr>
-      <w:bookmarkStart w:id="31" w:name="_Hlk22228170"/>
+      <w:bookmarkStart w:id="32" w:name="_Hlk22228170"/>
       <w:r>
         <w:t>Go to Share drive FOLDER (</w:t>
       </w:r>
@@ -989,7 +1000,7 @@
         <w:t>)</w:t>
       </w:r>
     </w:p>
-    <w:bookmarkEnd w:id="31"/>
+    <w:bookmarkEnd w:id="32"/>
     <w:p>
       <w:pPr>
         <w:pStyle w:val="Style3"/>
@@ -1000,15 +1011,15 @@
         </w:rPr>
         <w:t xml:space="preserve">Copy the first “Reference#” from the </w:t>
       </w:r>
-      <w:bookmarkStart w:id="32" w:name="_Hlk22228181"/>
+      <w:bookmarkStart w:id="33" w:name="_Hlk22228181"/>
       <w:r>
         <w:rPr>
           <w:highlight w:val="yellow"/>
         </w:rPr>
         <w:t>spreadsheet</w:t>
       </w:r>
-      <w:bookmarkEnd w:id="29"/>
       <w:bookmarkEnd w:id="30"/>
+      <w:bookmarkEnd w:id="31"/>
       <w:r>
         <w:rPr>
           <w:highlight w:val="yellow"/>
@@ -1019,7 +1030,7 @@
         <w:t xml:space="preserve">) </w:t>
       </w:r>
     </w:p>
-    <w:bookmarkEnd w:id="32"/>
+    <w:bookmarkEnd w:id="33"/>
     <w:p>
       <w:pPr>
         <w:pStyle w:val="Style3"/>
@@ -1113,16 +1124,16 @@
           <w:highlight w:val="yellow"/>
         </w:rPr>
       </w:pPr>
-      <w:bookmarkStart w:id="33" w:name="_Toc21192185"/>
-      <w:bookmarkStart w:id="34" w:name="_Toc21192027"/>
+      <w:bookmarkStart w:id="34" w:name="_Toc21192185"/>
+      <w:bookmarkStart w:id="35" w:name="_Toc21192027"/>
       <w:r>
         <w:rPr>
           <w:highlight w:val="yellow"/>
         </w:rPr>
         <w:t>Insert Reference/Order number and click on Search</w:t>
       </w:r>
-      <w:bookmarkEnd w:id="33"/>
       <w:bookmarkEnd w:id="34"/>
+      <w:bookmarkEnd w:id="35"/>
     </w:p>
     <w:p>
       <w:pPr>
@@ -1136,8 +1147,8 @@
       <w:pPr>
         <w:pStyle w:val="Style3"/>
       </w:pPr>
-      <w:bookmarkStart w:id="35" w:name="_Toc21192186"/>
-      <w:bookmarkStart w:id="36" w:name="_Toc21192028"/>
+      <w:bookmarkStart w:id="36" w:name="_Toc21192186"/>
+      <w:bookmarkStart w:id="37" w:name="_Toc21192028"/>
       <w:r>
         <w:rPr>
           <w:highlight w:val="yellow"/>
@@ -1145,8 +1156,8 @@
         <w:lastRenderedPageBreak/>
         <w:t xml:space="preserve">Validate if the Order is assigned to team </w:t>
       </w:r>
-      <w:bookmarkEnd w:id="35"/>
       <w:bookmarkEnd w:id="36"/>
+      <w:bookmarkEnd w:id="37"/>
       <w:r>
         <w:rPr>
           <w:highlight w:val="yellow"/>
@@ -1164,23 +1175,23 @@
           <w:highlight w:val="yellow"/>
         </w:rPr>
       </w:pPr>
-      <w:bookmarkStart w:id="37" w:name="_Toc21192187"/>
-      <w:bookmarkStart w:id="38" w:name="_Toc21192029"/>
+      <w:bookmarkStart w:id="38" w:name="_Toc21192187"/>
+      <w:bookmarkStart w:id="39" w:name="_Toc21192029"/>
       <w:r>
         <w:rPr>
           <w:highlight w:val="yellow"/>
         </w:rPr>
         <w:t>If No – Close the Order and go back to excel to pick another Order</w:t>
       </w:r>
-      <w:bookmarkEnd w:id="37"/>
       <w:bookmarkEnd w:id="38"/>
-    </w:p>
-    <w:p>
-      <w:pPr>
-        <w:pStyle w:val="Style3"/>
-      </w:pPr>
-      <w:bookmarkStart w:id="39" w:name="_Toc21192188"/>
-      <w:bookmarkStart w:id="40" w:name="_Toc21192030"/>
+      <w:bookmarkEnd w:id="39"/>
+    </w:p>
+    <w:p>
+      <w:pPr>
+        <w:pStyle w:val="Style3"/>
+      </w:pPr>
+      <w:bookmarkStart w:id="40" w:name="_Toc21192188"/>
+      <w:bookmarkStart w:id="41" w:name="_Toc21192030"/>
       <w:r>
         <w:t xml:space="preserve">If </w:t>
       </w:r>
@@ -1190,8 +1201,8 @@
         </w:rPr>
         <w:t>Yes – Select “Assignee “</w:t>
       </w:r>
-      <w:bookmarkEnd w:id="39"/>
       <w:bookmarkEnd w:id="40"/>
+      <w:bookmarkEnd w:id="41"/>
       <w:r>
         <w:rPr>
           <w:highlight w:val="yellow"/>
@@ -1212,25 +1223,25 @@
       <w:pPr>
         <w:pStyle w:val="Style3"/>
       </w:pPr>
-      <w:bookmarkStart w:id="41" w:name="_Toc21192189"/>
-      <w:bookmarkStart w:id="42" w:name="_Toc21192031"/>
+      <w:bookmarkStart w:id="42" w:name="_Toc21192189"/>
+      <w:bookmarkStart w:id="43" w:name="_Toc21192031"/>
       <w:r>
         <w:t>Click on ‘Save”</w:t>
       </w:r>
-      <w:bookmarkEnd w:id="41"/>
       <w:bookmarkEnd w:id="42"/>
-    </w:p>
-    <w:p>
-      <w:pPr>
-        <w:pStyle w:val="Style3"/>
-      </w:pPr>
-      <w:bookmarkStart w:id="43" w:name="_Toc21192190"/>
-      <w:bookmarkStart w:id="44" w:name="_Toc21192032"/>
+      <w:bookmarkEnd w:id="43"/>
+    </w:p>
+    <w:p>
+      <w:pPr>
+        <w:pStyle w:val="Style3"/>
+      </w:pPr>
+      <w:bookmarkStart w:id="44" w:name="_Toc21192190"/>
+      <w:bookmarkStart w:id="45" w:name="_Toc21192032"/>
       <w:r>
         <w:t>On the Menu Bar – Click on “Print Item (Order/Ticket) It opens the Order Form – “User Information”</w:t>
       </w:r>
-      <w:bookmarkEnd w:id="43"/>
       <w:bookmarkEnd w:id="44"/>
+      <w:bookmarkEnd w:id="45"/>
     </w:p>
     <w:p>
       <w:pPr>
@@ -1298,13 +1309,13 @@
       <w:pPr>
         <w:pStyle w:val="Style3"/>
       </w:pPr>
-      <w:bookmarkStart w:id="45" w:name="_Toc21192191"/>
-      <w:bookmarkStart w:id="46" w:name="_Toc21192033"/>
+      <w:bookmarkStart w:id="46" w:name="_Toc21192191"/>
+      <w:bookmarkStart w:id="47" w:name="_Toc21192033"/>
       <w:r>
         <w:t>Below mentioned details are supposed to be captured for each type of Request. Capture the Below fields from the WFM Form</w:t>
       </w:r>
-      <w:bookmarkEnd w:id="45"/>
       <w:bookmarkEnd w:id="46"/>
+      <w:bookmarkEnd w:id="47"/>
       <w:r>
         <w:t>, NOTE: A Ref can have multiple MTNs information in Order form</w:t>
       </w:r>
@@ -1313,19 +1324,19 @@
       <w:pPr>
         <w:pStyle w:val="Style3"/>
       </w:pPr>
-      <w:bookmarkStart w:id="47" w:name="_Toc21192192"/>
-      <w:bookmarkStart w:id="48" w:name="_Toc21192034"/>
+      <w:bookmarkStart w:id="48" w:name="_Toc21192192"/>
+      <w:bookmarkStart w:id="49" w:name="_Toc21192034"/>
       <w:r>
         <w:t>New Equipment Only – Capture</w:t>
       </w:r>
-      <w:bookmarkEnd w:id="47"/>
       <w:bookmarkEnd w:id="48"/>
-    </w:p>
-    <w:p>
-      <w:pPr>
-        <w:pStyle w:val="Style3"/>
-      </w:pPr>
-      <w:bookmarkStart w:id="49" w:name="_Hlk21600146"/>
+      <w:bookmarkEnd w:id="49"/>
+    </w:p>
+    <w:p>
+      <w:pPr>
+        <w:pStyle w:val="Style3"/>
+      </w:pPr>
+      <w:bookmarkStart w:id="50" w:name="_Hlk21600146"/>
       <w:r>
         <w:t>ORDER LEVEL</w:t>
       </w:r>
@@ -1530,7 +1541,7 @@
       <w:r>
         <w:t>Sales Rep ID</w:t>
       </w:r>
-      <w:bookmarkEnd w:id="49"/>
+      <w:bookmarkEnd w:id="50"/>
     </w:p>
     <w:p/>
     <w:p>
@@ -1542,9 +1553,9 @@
         </w:numPr>
         <w:spacing w:line="259" w:lineRule="auto"/>
       </w:pPr>
-      <w:bookmarkStart w:id="50" w:name="_Toc21192079"/>
-      <w:bookmarkStart w:id="51" w:name="_Toc21192237"/>
-      <w:bookmarkStart w:id="52" w:name="_Toc21272827"/>
+      <w:bookmarkStart w:id="51" w:name="_Toc21192079"/>
+      <w:bookmarkStart w:id="52" w:name="_Toc21192237"/>
+      <w:bookmarkStart w:id="53" w:name="_Toc21272827"/>
       <w:r>
         <w:lastRenderedPageBreak/>
         <w:t xml:space="preserve">Process Steps for </w:t>
@@ -1555,20 +1566,20 @@
       <w:r>
         <w:t xml:space="preserve"> </w:t>
       </w:r>
-      <w:bookmarkStart w:id="53" w:name="_Hlk22228784"/>
+      <w:bookmarkStart w:id="54" w:name="_Hlk22228784"/>
       <w:r>
         <w:t xml:space="preserve">Line Level </w:t>
       </w:r>
       <w:r>
         <w:t>Status “</w:t>
       </w:r>
-      <w:bookmarkEnd w:id="50"/>
       <w:bookmarkEnd w:id="51"/>
       <w:bookmarkEnd w:id="52"/>
+      <w:bookmarkEnd w:id="53"/>
       <w:r>
         <w:t>SUCCESS” (Status Code – 00057)</w:t>
       </w:r>
-      <w:bookmarkEnd w:id="53"/>
+      <w:bookmarkEnd w:id="54"/>
     </w:p>
     <w:p>
       <w:pPr>
@@ -1580,14 +1591,14 @@
         <w:spacing w:line="259" w:lineRule="auto"/>
         <w:ind w:left="1728"/>
       </w:pPr>
-      <w:bookmarkStart w:id="54" w:name="_Toc21192080"/>
-      <w:bookmarkStart w:id="55" w:name="_Toc21192238"/>
-      <w:bookmarkStart w:id="56" w:name="_Hlk22228804"/>
+      <w:bookmarkStart w:id="55" w:name="_Toc21192080"/>
+      <w:bookmarkStart w:id="56" w:name="_Toc21192238"/>
+      <w:bookmarkStart w:id="57" w:name="_Hlk22228804"/>
       <w:r>
         <w:t xml:space="preserve">Go to Excel sheet in Share drive and update the sheet with the Status received from “VIP-API” as – </w:t>
       </w:r>
-      <w:bookmarkEnd w:id="54"/>
       <w:bookmarkEnd w:id="55"/>
+      <w:bookmarkEnd w:id="56"/>
       <w:r>
         <w:t>Line Level Status – “Success” Ensure to check for each MTN IN API Response and update the Line level status accordingly in Spreadsheet</w:t>
       </w:r>
@@ -1672,14 +1683,14 @@
         <w:spacing w:line="259" w:lineRule="auto"/>
         <w:ind w:left="1728"/>
       </w:pPr>
-      <w:bookmarkStart w:id="57" w:name="_Toc21192081"/>
-      <w:bookmarkStart w:id="58" w:name="_Toc21192239"/>
-      <w:bookmarkEnd w:id="56"/>
+      <w:bookmarkStart w:id="58" w:name="_Toc21192081"/>
+      <w:bookmarkStart w:id="59" w:name="_Toc21192239"/>
+      <w:bookmarkEnd w:id="57"/>
       <w:r>
         <w:t xml:space="preserve">Copy the Reference/Order </w:t>
       </w:r>
-      <w:bookmarkEnd w:id="57"/>
       <w:bookmarkEnd w:id="58"/>
+      <w:bookmarkEnd w:id="59"/>
       <w:r>
         <w:t>NUMBER FOR that file</w:t>
       </w:r>
@@ -1694,13 +1705,13 @@
         <w:spacing w:line="259" w:lineRule="auto"/>
         <w:ind w:left="1728"/>
       </w:pPr>
-      <w:bookmarkStart w:id="59" w:name="_Toc21192082"/>
-      <w:bookmarkStart w:id="60" w:name="_Toc21192240"/>
+      <w:bookmarkStart w:id="60" w:name="_Toc21192082"/>
+      <w:bookmarkStart w:id="61" w:name="_Toc21192240"/>
       <w:r>
         <w:t>Login to WFM Tool</w:t>
       </w:r>
-      <w:bookmarkEnd w:id="59"/>
       <w:bookmarkEnd w:id="60"/>
+      <w:bookmarkEnd w:id="61"/>
       <w:r>
         <w:t>(</w:t>
       </w:r>
@@ -1721,13 +1732,13 @@
         <w:spacing w:line="259" w:lineRule="auto"/>
         <w:ind w:left="1728"/>
       </w:pPr>
-      <w:bookmarkStart w:id="61" w:name="_Toc21192083"/>
-      <w:bookmarkStart w:id="62" w:name="_Toc21192241"/>
+      <w:bookmarkStart w:id="62" w:name="_Toc21192083"/>
+      <w:bookmarkStart w:id="63" w:name="_Toc21192241"/>
       <w:r>
         <w:t>Insert “Reference#” Number and Click on Search, it will Open the Order</w:t>
       </w:r>
-      <w:bookmarkEnd w:id="61"/>
       <w:bookmarkEnd w:id="62"/>
+      <w:bookmarkEnd w:id="63"/>
       <w:r>
         <w:t xml:space="preserve"> </w:t>
       </w:r>
@@ -1906,8 +1917,8 @@
         <w:spacing w:line="259" w:lineRule="auto"/>
         <w:ind w:left="1728"/>
       </w:pPr>
-      <w:bookmarkStart w:id="63" w:name="_Toc21192085"/>
-      <w:bookmarkStart w:id="64" w:name="_Toc21192243"/>
+      <w:bookmarkStart w:id="64" w:name="_Toc21192085"/>
+      <w:bookmarkStart w:id="65" w:name="_Toc21192243"/>
       <w:r>
         <w:t>Select Compose Email option in WFM</w:t>
       </w:r>
@@ -2182,8 +2193,8 @@
       <w:r>
         <w:t>go to share drive database &amp; Update the Spreadsheet as email Sent</w:t>
       </w:r>
-      <w:bookmarkEnd w:id="63"/>
       <w:bookmarkEnd w:id="64"/>
+      <w:bookmarkEnd w:id="65"/>
       <w:r>
         <w:t xml:space="preserve"> to customer</w:t>
       </w:r>
@@ -2198,7 +2209,7 @@
         <w:spacing w:line="259" w:lineRule="auto"/>
         <w:ind w:left="1728"/>
       </w:pPr>
-      <w:bookmarkStart w:id="65" w:name="_Hlk22228854"/>
+      <w:bookmarkStart w:id="66" w:name="_Hlk22228854"/>
       <w:r>
         <w:t xml:space="preserve">Ensure to go back to </w:t>
       </w:r>
@@ -2209,11 +2220,8 @@
         <w:t xml:space="preserve"> folder and Open Outbound folder and delete the Outbound file sent to the customer</w:t>
       </w:r>
     </w:p>
-    <w:p>
-      <w:bookmarkStart w:id="66" w:name="_GoBack"/>
-      <w:bookmarkEnd w:id="65"/>
-      <w:bookmarkEnd w:id="66"/>
-    </w:p>
+    <w:bookmarkEnd w:id="66"/>
+    <w:p/>
     <w:sectPr>
       <w:pgSz w:w="12240" w:h="15840"/>
       <w:pgMar w:top="1440" w:right="1440" w:bottom="1440" w:left="1440" w:header="720" w:footer="720" w:gutter="0"/>
@@ -2397,7 +2405,7 @@
       </w:pPr>
     </w:pPrDefault>
   </w:docDefaults>
-  <w:latentStyles w:defLockedState="0" w:defUIPriority="99" w:defSemiHidden="0" w:defUnhideWhenUsed="0" w:defQFormat="0" w:count="377">
+  <w:latentStyles w:defLockedState="0" w:defUIPriority="99" w:defSemiHidden="0" w:defUnhideWhenUsed="0" w:defQFormat="0" w:count="376">
     <w:lsdException w:name="Normal" w:uiPriority="0" w:qFormat="1"/>
     <w:lsdException w:name="heading 1" w:uiPriority="9" w:qFormat="1"/>
     <w:lsdException w:name="heading 2" w:semiHidden="1" w:uiPriority="9" w:unhideWhenUsed="1" w:qFormat="1"/>
@@ -2774,7 +2782,6 @@
     <w:lsdException w:name="Hashtag" w:semiHidden="1" w:unhideWhenUsed="1"/>
     <w:lsdException w:name="Unresolved Mention" w:semiHidden="1" w:unhideWhenUsed="1"/>
     <w:lsdException w:name="Smart Link" w:semiHidden="1" w:unhideWhenUsed="1"/>
-    <w:lsdException w:name="Smart Link Error" w:semiHidden="1" w:unhideWhenUsed="1"/>
   </w:latentStyles>
   <w:style w:type="paragraph" w:default="1" w:styleId="Normal">
     <w:name w:val="Normal"/>

</xml_diff>